<commit_message>
Adding sample JSON for ToC 2.1
</commit_message>
<xml_diff>
--- a/assets/public/LO1_Analyze_a_Transaction/documents/01_Introduction.docx
+++ b/assets/public/LO1_Analyze_a_Transaction/documents/01_Introduction.docx
@@ -97,7 +97,19 @@
           <w:szCs w:val="22"/>
           <w:lang w:val="en-GB"/>
         </w:rPr>
-        <w:t>Transactions affect what the company has (assets), owes (liabilities), and/or its net worth (equity). Many events affect a company; however, businesses only record events when they can measure dollar amounts reliably, such as the purchase of a building or the sale of inventory.</w:t>
+        <w:t xml:space="preserve">Transactions affect what the company has (assets), owes (liabilities), and/or its net worth (equity). Many events affect a company; however, businesses only record events when they can measure </w:t>
+      </w:r>
+      <w:bookmarkStart w:id="0" w:name="_GoBack"/>
+      <w:bookmarkEnd w:id="0"/>
+      <w:r>
+        <w:rPr>
+          <w:rFonts w:asciiTheme="minorHAnsi" w:eastAsiaTheme="minorEastAsia" w:hAnsiTheme="minorHAnsi" w:cstheme="minorBidi"/>
+          <w:color w:val="auto"/>
+          <w:sz w:val="22"/>
+          <w:szCs w:val="22"/>
+          <w:lang w:val="en-GB"/>
+        </w:rPr>
+        <w:t>dollar amounts reliably, such as the purchase of a building or the sale of inventory.</w:t>
       </w:r>
     </w:p>
     <w:p>
@@ -144,6 +156,206 @@
         <w:t xml:space="preserve"> event that affects the financial position of the business and can be measured.</w:t>
       </w:r>
     </w:p>
+    <w:tbl>
+      <w:tblPr>
+        <w:tblStyle w:val="TableGrid"/>
+        <w:tblW w:w="0" w:type="auto"/>
+        <w:tblLook w:val="04A0" w:firstRow="1" w:lastRow="0" w:firstColumn="1" w:lastColumn="0" w:noHBand="0" w:noVBand="1"/>
+        <w:tblCaption w:val="leonardo_table_1.json"/>
+        <w:tblDescription w:val="leonardo_table_1.json"/>
+      </w:tblPr>
+      <w:tblGrid>
+        <w:gridCol w:w="8905"/>
+      </w:tblGrid>
+      <w:tr>
+        <w:tc>
+          <w:tcPr>
+            <w:tcW w:w="8905" w:type="dxa"/>
+          </w:tcPr>
+          <w:p>
+            <w:pPr>
+              <w:pStyle w:val="Normal1"/>
+              <w:pBdr>
+                <w:top w:val="none" w:sz="0" w:space="0" w:color="auto"/>
+                <w:left w:val="none" w:sz="0" w:space="0" w:color="auto"/>
+                <w:bottom w:val="none" w:sz="0" w:space="0" w:color="auto"/>
+                <w:right w:val="none" w:sz="0" w:space="0" w:color="auto"/>
+                <w:between w:val="none" w:sz="0" w:space="0" w:color="auto"/>
+              </w:pBdr>
+              <w:rPr>
+                <w:rFonts w:asciiTheme="minorHAnsi" w:eastAsiaTheme="minorEastAsia" w:hAnsiTheme="minorHAnsi" w:cstheme="minorBidi"/>
+                <w:color w:val="auto"/>
+                <w:sz w:val="22"/>
+                <w:szCs w:val="22"/>
+                <w:lang w:val="en-GB"/>
+              </w:rPr>
+            </w:pPr>
+            <w:r>
+              <w:rPr>
+                <w:rFonts w:asciiTheme="minorHAnsi" w:eastAsiaTheme="minorEastAsia" w:hAnsiTheme="minorHAnsi" w:cstheme="minorBidi"/>
+                <w:color w:val="auto"/>
+                <w:sz w:val="22"/>
+                <w:szCs w:val="22"/>
+                <w:lang w:val="en-GB"/>
+              </w:rPr>
+              <w:t xml:space="preserve">This table will be replaced by Leonardo item = </w:t>
+            </w:r>
+            <w:r>
+              <w:rPr>
+                <w:rFonts w:asciiTheme="minorHAnsi" w:eastAsiaTheme="minorEastAsia" w:hAnsiTheme="minorHAnsi" w:cstheme="minorBidi"/>
+                <w:color w:val="auto"/>
+                <w:sz w:val="22"/>
+                <w:szCs w:val="22"/>
+                <w:lang w:val="en-GB"/>
+              </w:rPr>
+              <w:t>leo-leonardo-dev-482</w:t>
+            </w:r>
+          </w:p>
+        </w:tc>
+      </w:tr>
+      <w:tr>
+        <w:tc>
+          <w:tcPr>
+            <w:tcW w:w="8905" w:type="dxa"/>
+          </w:tcPr>
+          <w:p>
+            <w:pPr>
+              <w:pStyle w:val="Normal1"/>
+              <w:pBdr>
+                <w:top w:val="none" w:sz="0" w:space="0" w:color="auto"/>
+                <w:left w:val="none" w:sz="0" w:space="0" w:color="auto"/>
+                <w:bottom w:val="none" w:sz="0" w:space="0" w:color="auto"/>
+                <w:right w:val="none" w:sz="0" w:space="0" w:color="auto"/>
+                <w:between w:val="none" w:sz="0" w:space="0" w:color="auto"/>
+              </w:pBdr>
+              <w:rPr>
+                <w:rFonts w:asciiTheme="minorHAnsi" w:eastAsiaTheme="minorEastAsia" w:hAnsiTheme="minorHAnsi" w:cstheme="minorBidi"/>
+                <w:color w:val="auto"/>
+                <w:sz w:val="22"/>
+                <w:szCs w:val="22"/>
+                <w:lang w:val="en-GB"/>
+              </w:rPr>
+            </w:pPr>
+          </w:p>
+        </w:tc>
+      </w:tr>
+      <w:tr>
+        <w:tc>
+          <w:tcPr>
+            <w:tcW w:w="8905" w:type="dxa"/>
+          </w:tcPr>
+          <w:p>
+            <w:pPr>
+              <w:pStyle w:val="Normal1"/>
+              <w:pBdr>
+                <w:top w:val="none" w:sz="0" w:space="0" w:color="auto"/>
+                <w:left w:val="none" w:sz="0" w:space="0" w:color="auto"/>
+                <w:bottom w:val="none" w:sz="0" w:space="0" w:color="auto"/>
+                <w:right w:val="none" w:sz="0" w:space="0" w:color="auto"/>
+                <w:between w:val="none" w:sz="0" w:space="0" w:color="auto"/>
+              </w:pBdr>
+              <w:rPr>
+                <w:rFonts w:asciiTheme="minorHAnsi" w:eastAsiaTheme="minorEastAsia" w:hAnsiTheme="minorHAnsi" w:cstheme="minorBidi"/>
+                <w:color w:val="auto"/>
+                <w:sz w:val="22"/>
+                <w:szCs w:val="22"/>
+                <w:lang w:val="en-GB"/>
+              </w:rPr>
+            </w:pPr>
+          </w:p>
+        </w:tc>
+      </w:tr>
+      <w:tr>
+        <w:tc>
+          <w:tcPr>
+            <w:tcW w:w="8905" w:type="dxa"/>
+          </w:tcPr>
+          <w:p>
+            <w:pPr>
+              <w:pStyle w:val="Normal1"/>
+              <w:pBdr>
+                <w:top w:val="none" w:sz="0" w:space="0" w:color="auto"/>
+                <w:left w:val="none" w:sz="0" w:space="0" w:color="auto"/>
+                <w:bottom w:val="none" w:sz="0" w:space="0" w:color="auto"/>
+                <w:right w:val="none" w:sz="0" w:space="0" w:color="auto"/>
+                <w:between w:val="none" w:sz="0" w:space="0" w:color="auto"/>
+              </w:pBdr>
+              <w:rPr>
+                <w:rFonts w:asciiTheme="minorHAnsi" w:eastAsiaTheme="minorEastAsia" w:hAnsiTheme="minorHAnsi" w:cstheme="minorBidi"/>
+                <w:color w:val="auto"/>
+                <w:sz w:val="22"/>
+                <w:szCs w:val="22"/>
+                <w:lang w:val="en-GB"/>
+              </w:rPr>
+            </w:pPr>
+          </w:p>
+        </w:tc>
+      </w:tr>
+      <w:tr>
+        <w:tc>
+          <w:tcPr>
+            <w:tcW w:w="8905" w:type="dxa"/>
+          </w:tcPr>
+          <w:p>
+            <w:pPr>
+              <w:pStyle w:val="Normal1"/>
+              <w:pBdr>
+                <w:top w:val="none" w:sz="0" w:space="0" w:color="auto"/>
+                <w:left w:val="none" w:sz="0" w:space="0" w:color="auto"/>
+                <w:bottom w:val="none" w:sz="0" w:space="0" w:color="auto"/>
+                <w:right w:val="none" w:sz="0" w:space="0" w:color="auto"/>
+                <w:between w:val="none" w:sz="0" w:space="0" w:color="auto"/>
+              </w:pBdr>
+              <w:rPr>
+                <w:rFonts w:asciiTheme="minorHAnsi" w:eastAsiaTheme="minorEastAsia" w:hAnsiTheme="minorHAnsi" w:cstheme="minorBidi"/>
+                <w:color w:val="auto"/>
+                <w:sz w:val="22"/>
+                <w:szCs w:val="22"/>
+                <w:lang w:val="en-GB"/>
+              </w:rPr>
+            </w:pPr>
+          </w:p>
+        </w:tc>
+      </w:tr>
+      <w:tr>
+        <w:tc>
+          <w:tcPr>
+            <w:tcW w:w="8905" w:type="dxa"/>
+          </w:tcPr>
+          <w:p>
+            <w:pPr>
+              <w:pStyle w:val="Normal1"/>
+              <w:pBdr>
+                <w:top w:val="none" w:sz="0" w:space="0" w:color="auto"/>
+                <w:left w:val="none" w:sz="0" w:space="0" w:color="auto"/>
+                <w:bottom w:val="none" w:sz="0" w:space="0" w:color="auto"/>
+                <w:right w:val="none" w:sz="0" w:space="0" w:color="auto"/>
+                <w:between w:val="none" w:sz="0" w:space="0" w:color="auto"/>
+              </w:pBdr>
+              <w:rPr>
+                <w:rFonts w:asciiTheme="minorHAnsi" w:eastAsiaTheme="minorEastAsia" w:hAnsiTheme="minorHAnsi" w:cstheme="minorBidi"/>
+                <w:color w:val="auto"/>
+                <w:sz w:val="22"/>
+                <w:szCs w:val="22"/>
+                <w:lang w:val="en-GB"/>
+              </w:rPr>
+            </w:pPr>
+          </w:p>
+        </w:tc>
+      </w:tr>
+    </w:tbl>
+    <w:p>
+      <w:pPr>
+        <w:pStyle w:val="Normal1"/>
+        <w:rPr>
+          <w:rFonts w:asciiTheme="minorHAnsi" w:eastAsiaTheme="minorEastAsia" w:hAnsiTheme="minorHAnsi" w:cstheme="minorBidi"/>
+          <w:color w:val="auto"/>
+          <w:sz w:val="22"/>
+          <w:szCs w:val="22"/>
+          <w:lang w:val="en-GB"/>
+        </w:rPr>
+      </w:pPr>
+    </w:p>
     <w:p>
       <w:pPr>
         <w:pStyle w:val="Heading2"/>
@@ -175,8 +387,6 @@
         </w:rPr>
         <w:t>Financing Activities for a Business</w:t>
       </w:r>
-      <w:bookmarkStart w:id="0" w:name="_GoBack"/>
-      <w:bookmarkEnd w:id="0"/>
     </w:p>
     <w:p>
       <w:pPr>
@@ -1670,6 +1880,25 @@
       <w:szCs w:val="26"/>
     </w:rPr>
   </w:style>
+  <w:style w:type="table" w:styleId="TableGrid">
+    <w:name w:val="Table Grid"/>
+    <w:basedOn w:val="TableNormal"/>
+    <w:uiPriority w:val="59"/>
+    <w:rsid w:val="00BF72B8"/>
+    <w:pPr>
+      <w:spacing w:line="240" w:lineRule="auto"/>
+    </w:pPr>
+    <w:tblPr>
+      <w:tblBorders>
+        <w:top w:val="single" w:sz="4" w:space="0" w:color="auto"/>
+        <w:left w:val="single" w:sz="4" w:space="0" w:color="auto"/>
+        <w:bottom w:val="single" w:sz="4" w:space="0" w:color="auto"/>
+        <w:right w:val="single" w:sz="4" w:space="0" w:color="auto"/>
+        <w:insideH w:val="single" w:sz="4" w:space="0" w:color="auto"/>
+        <w:insideV w:val="single" w:sz="4" w:space="0" w:color="auto"/>
+      </w:tblBorders>
+    </w:tblPr>
+  </w:style>
 </w:styles>
 </file>
 
@@ -1998,7 +2227,7 @@
 </file>
 
 <file path=customXml/itemProps1.xml><?xml version="1.0" encoding="utf-8"?>
-<ds:datastoreItem xmlns:ds="http://schemas.openxmlformats.org/officeDocument/2006/customXml" ds:itemID="{44B3D915-9271-4F15-AC83-7C2D935999B9}">
+<ds:datastoreItem xmlns:ds="http://schemas.openxmlformats.org/officeDocument/2006/customXml" ds:itemID="{795D6214-EA56-4D36-85D5-ADAB6177E932}">
   <ds:schemaRefs>
     <ds:schemaRef ds:uri="http://schemas.openxmlformats.org/officeDocument/2006/bibliography"/>
   </ds:schemaRefs>

</xml_diff>

<commit_message>
adding accounting demo content
</commit_message>
<xml_diff>
--- a/assets/public/LO1_Analyze_a_Transaction/documents/01_Introduction.docx
+++ b/assets/public/LO1_Analyze_a_Transaction/documents/01_Introduction.docx
@@ -1,6 +1,6 @@
 
 <file path=word/document.xml><?xml version="1.0" encoding="utf-8"?>
-<w:document xmlns:wpc="http://schemas.microsoft.com/office/word/2010/wordprocessingCanvas" xmlns:cx="http://schemas.microsoft.com/office/drawing/2014/chartex" xmlns:cx1="http://schemas.microsoft.com/office/drawing/2015/9/8/chartex" xmlns:mc="http://schemas.openxmlformats.org/markup-compatibility/2006" xmlns:o="urn:schemas-microsoft-com:office:office" xmlns:r="http://schemas.openxmlformats.org/officeDocument/2006/relationships" xmlns:m="http://schemas.openxmlformats.org/officeDocument/2006/math" xmlns:v="urn:schemas-microsoft-com:vml" xmlns:wp14="http://schemas.microsoft.com/office/word/2010/wordprocessingDrawing" xmlns:wp="http://schemas.openxmlformats.org/drawingml/2006/wordprocessingDrawing" xmlns:w10="urn:schemas-microsoft-com:office:word" xmlns:w="http://schemas.openxmlformats.org/wordprocessingml/2006/main" xmlns:w14="http://schemas.microsoft.com/office/word/2010/wordml" xmlns:w15="http://schemas.microsoft.com/office/word/2012/wordml" xmlns:w16se="http://schemas.microsoft.com/office/word/2015/wordml/symex" xmlns:wpg="http://schemas.microsoft.com/office/word/2010/wordprocessingGroup" xmlns:wpi="http://schemas.microsoft.com/office/word/2010/wordprocessingInk" xmlns:wne="http://schemas.microsoft.com/office/word/2006/wordml" xmlns:wps="http://schemas.microsoft.com/office/word/2010/wordprocessingShape" mc:Ignorable="w14 w15 w16se wp14">
+<w:document xmlns:wpc="http://schemas.microsoft.com/office/word/2010/wordprocessingCanvas" xmlns:cx="http://schemas.microsoft.com/office/drawing/2014/chartex" xmlns:mc="http://schemas.openxmlformats.org/markup-compatibility/2006" xmlns:o="urn:schemas-microsoft-com:office:office" xmlns:r="http://schemas.openxmlformats.org/officeDocument/2006/relationships" xmlns:m="http://schemas.openxmlformats.org/officeDocument/2006/math" xmlns:v="urn:schemas-microsoft-com:vml" xmlns:wp14="http://schemas.microsoft.com/office/word/2010/wordprocessingDrawing" xmlns:wp="http://schemas.openxmlformats.org/drawingml/2006/wordprocessingDrawing" xmlns:w10="urn:schemas-microsoft-com:office:word" xmlns:w="http://schemas.openxmlformats.org/wordprocessingml/2006/main" xmlns:w14="http://schemas.microsoft.com/office/word/2010/wordml" xmlns:w15="http://schemas.microsoft.com/office/word/2012/wordml" xmlns:w16se="http://schemas.microsoft.com/office/word/2015/wordml/symex" xmlns:wpg="http://schemas.microsoft.com/office/word/2010/wordprocessingGroup" xmlns:wpi="http://schemas.microsoft.com/office/word/2010/wordprocessingInk" xmlns:wne="http://schemas.microsoft.com/office/word/2006/wordml" xmlns:wps="http://schemas.microsoft.com/office/word/2010/wordprocessingShape" mc:Ignorable="w14 w15 w16se wp14">
   <w:body>
     <w:p>
       <w:pPr>
@@ -34,131 +34,10 @@
         <w:t>Apply transaction analysis to analyze a company’s financing and investing business activities.</w:t>
       </w:r>
     </w:p>
-    <w:p>
-      <w:pPr>
-        <w:pStyle w:val="Normal1"/>
-        <w:rPr>
-          <w:rFonts w:asciiTheme="minorHAnsi" w:eastAsiaTheme="minorEastAsia" w:hAnsiTheme="minorHAnsi" w:cstheme="minorBidi"/>
-          <w:color w:val="auto"/>
-          <w:sz w:val="22"/>
-          <w:szCs w:val="22"/>
-          <w:lang w:val="en-GB"/>
-        </w:rPr>
-      </w:pPr>
-      <w:r>
-        <w:rPr>
-          <w:rFonts w:asciiTheme="minorHAnsi" w:eastAsiaTheme="minorEastAsia" w:hAnsiTheme="minorHAnsi" w:cstheme="minorBidi"/>
-          <w:color w:val="auto"/>
-          <w:sz w:val="22"/>
-          <w:szCs w:val="22"/>
-          <w:lang w:val="en-GB"/>
-        </w:rPr>
-        <w:t xml:space="preserve">Recall the accounting equation (Assets = Liabilities + Stockholders’ Equity). Companies use the expanded accounting equation to record the transactions of a business. A transaction is any event that affects the financial position of the business and </w:t>
-      </w:r>
-      <w:proofErr w:type="gramStart"/>
-      <w:r>
-        <w:rPr>
-          <w:rFonts w:asciiTheme="minorHAnsi" w:eastAsiaTheme="minorEastAsia" w:hAnsiTheme="minorHAnsi" w:cstheme="minorBidi"/>
-          <w:color w:val="auto"/>
-          <w:sz w:val="22"/>
-          <w:szCs w:val="22"/>
-          <w:lang w:val="en-GB"/>
-        </w:rPr>
-        <w:t>can be measured</w:t>
-      </w:r>
-      <w:proofErr w:type="gramEnd"/>
-      <w:r>
-        <w:rPr>
-          <w:rFonts w:asciiTheme="minorHAnsi" w:eastAsiaTheme="minorEastAsia" w:hAnsiTheme="minorHAnsi" w:cstheme="minorBidi"/>
-          <w:color w:val="auto"/>
-          <w:sz w:val="22"/>
-          <w:szCs w:val="22"/>
-          <w:lang w:val="en-GB"/>
-        </w:rPr>
-        <w:t xml:space="preserve">. </w:t>
-      </w:r>
-    </w:p>
-    <w:p>
-      <w:pPr>
-        <w:pStyle w:val="Normal1"/>
-        <w:rPr>
-          <w:rFonts w:asciiTheme="minorHAnsi" w:eastAsiaTheme="minorEastAsia" w:hAnsiTheme="minorHAnsi" w:cstheme="minorBidi"/>
-          <w:color w:val="auto"/>
-          <w:sz w:val="22"/>
-          <w:szCs w:val="22"/>
-          <w:lang w:val="en-GB"/>
-        </w:rPr>
-      </w:pPr>
-      <w:r>
-        <w:rPr>
-          <w:rFonts w:asciiTheme="minorHAnsi" w:eastAsiaTheme="minorEastAsia" w:hAnsiTheme="minorHAnsi" w:cstheme="minorBidi"/>
-          <w:color w:val="auto"/>
-          <w:sz w:val="22"/>
-          <w:szCs w:val="22"/>
-          <w:lang w:val="en-GB"/>
-        </w:rPr>
-        <w:t xml:space="preserve">Transactions affect what the company has (assets), owes (liabilities), and/or its net worth (equity). Many events affect a company; however, businesses only record events when they can measure </w:t>
-      </w:r>
-      <w:bookmarkStart w:id="0" w:name="_GoBack"/>
-      <w:bookmarkEnd w:id="0"/>
-      <w:r>
-        <w:rPr>
-          <w:rFonts w:asciiTheme="minorHAnsi" w:eastAsiaTheme="minorEastAsia" w:hAnsiTheme="minorHAnsi" w:cstheme="minorBidi"/>
-          <w:color w:val="auto"/>
-          <w:sz w:val="22"/>
-          <w:szCs w:val="22"/>
-          <w:lang w:val="en-GB"/>
-        </w:rPr>
-        <w:t>dollar amounts reliably, such as the purchase of a building or the sale of inventory.</w:t>
-      </w:r>
-    </w:p>
-    <w:p>
-      <w:pPr>
-        <w:pStyle w:val="Normal1"/>
-        <w:rPr>
-          <w:rFonts w:asciiTheme="minorHAnsi" w:eastAsiaTheme="minorEastAsia" w:hAnsiTheme="minorHAnsi" w:cstheme="minorBidi"/>
-          <w:color w:val="auto"/>
-          <w:sz w:val="22"/>
-          <w:szCs w:val="22"/>
-          <w:lang w:val="en-GB"/>
-        </w:rPr>
-      </w:pPr>
-      <w:r>
-        <w:rPr>
-          <w:rFonts w:asciiTheme="minorHAnsi" w:eastAsiaTheme="minorEastAsia" w:hAnsiTheme="minorHAnsi" w:cstheme="minorBidi"/>
-          <w:color w:val="auto"/>
-          <w:sz w:val="22"/>
-          <w:szCs w:val="22"/>
-          <w:lang w:val="en-GB"/>
-        </w:rPr>
-        <w:t xml:space="preserve">Transaction </w:t>
-      </w:r>
-      <w:proofErr w:type="gramStart"/>
-      <w:r>
-        <w:rPr>
-          <w:rFonts w:asciiTheme="minorHAnsi" w:eastAsiaTheme="minorEastAsia" w:hAnsiTheme="minorHAnsi" w:cstheme="minorBidi"/>
-          <w:color w:val="auto"/>
-          <w:sz w:val="22"/>
-          <w:szCs w:val="22"/>
-          <w:lang w:val="en-GB"/>
-        </w:rPr>
-        <w:t>Any</w:t>
-      </w:r>
-      <w:proofErr w:type="gramEnd"/>
-      <w:r>
-        <w:rPr>
-          <w:rFonts w:asciiTheme="minorHAnsi" w:eastAsiaTheme="minorEastAsia" w:hAnsiTheme="minorHAnsi" w:cstheme="minorBidi"/>
-          <w:color w:val="auto"/>
-          <w:sz w:val="22"/>
-          <w:szCs w:val="22"/>
-          <w:lang w:val="en-GB"/>
-        </w:rPr>
-        <w:t xml:space="preserve"> event that affects the financial position of the business and can be measured.</w:t>
-      </w:r>
-    </w:p>
     <w:tbl>
       <w:tblPr>
         <w:tblStyle w:val="TableGrid"/>
+        <w:tblpPr w:leftFromText="180" w:rightFromText="180" w:vertAnchor="text" w:horzAnchor="margin" w:tblpY="1371"/>
         <w:tblW w:w="0" w:type="auto"/>
         <w:tblLook w:val="04A0" w:firstRow="1" w:lastRow="0" w:firstColumn="1" w:lastColumn="0" w:noHBand="0" w:noVBand="1"/>
         <w:tblCaption w:val="leonardo_table_1.json"/>
@@ -355,6 +234,86 @@
           <w:lang w:val="en-GB"/>
         </w:rPr>
       </w:pPr>
+      <w:r>
+        <w:rPr>
+          <w:rFonts w:asciiTheme="minorHAnsi" w:eastAsiaTheme="minorEastAsia" w:hAnsiTheme="minorHAnsi" w:cstheme="minorBidi"/>
+          <w:color w:val="auto"/>
+          <w:sz w:val="22"/>
+          <w:szCs w:val="22"/>
+          <w:lang w:val="en-GB"/>
+        </w:rPr>
+        <w:t xml:space="preserve">Recall the accounting equation (Assets = Liabilities + Stockholders’ Equity). Companies use the expanded accounting equation to record the transactions of a business. A transaction is any event that affects the financial position of the business and can be measured. </w:t>
+      </w:r>
+    </w:p>
+    <w:p>
+      <w:pPr>
+        <w:pStyle w:val="Normal1"/>
+        <w:rPr>
+          <w:rFonts w:asciiTheme="minorHAnsi" w:eastAsiaTheme="minorEastAsia" w:hAnsiTheme="minorHAnsi" w:cstheme="minorBidi"/>
+          <w:color w:val="auto"/>
+          <w:sz w:val="22"/>
+          <w:szCs w:val="22"/>
+          <w:lang w:val="en-GB"/>
+        </w:rPr>
+      </w:pPr>
+      <w:bookmarkStart w:id="0" w:name="_GoBack"/>
+      <w:bookmarkEnd w:id="0"/>
+    </w:p>
+    <w:p>
+      <w:pPr>
+        <w:pStyle w:val="Normal1"/>
+        <w:rPr>
+          <w:rFonts w:asciiTheme="minorHAnsi" w:eastAsiaTheme="minorEastAsia" w:hAnsiTheme="minorHAnsi" w:cstheme="minorBidi"/>
+          <w:color w:val="auto"/>
+          <w:sz w:val="22"/>
+          <w:szCs w:val="22"/>
+          <w:lang w:val="en-GB"/>
+        </w:rPr>
+      </w:pPr>
+      <w:r>
+        <w:rPr>
+          <w:rFonts w:asciiTheme="minorHAnsi" w:eastAsiaTheme="minorEastAsia" w:hAnsiTheme="minorHAnsi" w:cstheme="minorBidi"/>
+          <w:color w:val="auto"/>
+          <w:sz w:val="22"/>
+          <w:szCs w:val="22"/>
+          <w:lang w:val="en-GB"/>
+        </w:rPr>
+        <w:t>Transactions affect what the company has (assets), owes (liabilities), and/or its net worth (equity). Many events affect a company; however, businesses only record events when they can measure dollar amounts reliably, such as the purchase of a building or the sale of inventory.</w:t>
+      </w:r>
+    </w:p>
+    <w:p>
+      <w:pPr>
+        <w:pStyle w:val="Normal1"/>
+        <w:rPr>
+          <w:rFonts w:asciiTheme="minorHAnsi" w:eastAsiaTheme="minorEastAsia" w:hAnsiTheme="minorHAnsi" w:cstheme="minorBidi"/>
+          <w:color w:val="auto"/>
+          <w:sz w:val="22"/>
+          <w:szCs w:val="22"/>
+          <w:lang w:val="en-GB"/>
+        </w:rPr>
+      </w:pPr>
+      <w:r>
+        <w:rPr>
+          <w:rFonts w:asciiTheme="minorHAnsi" w:eastAsiaTheme="minorEastAsia" w:hAnsiTheme="minorHAnsi" w:cstheme="minorBidi"/>
+          <w:color w:val="auto"/>
+          <w:sz w:val="22"/>
+          <w:szCs w:val="22"/>
+          <w:lang w:val="en-GB"/>
+        </w:rPr>
+        <w:t>Transaction Any event that affects the financial position of the business and can be measured.</w:t>
+      </w:r>
+    </w:p>
+    <w:p>
+      <w:pPr>
+        <w:pStyle w:val="Normal1"/>
+        <w:rPr>
+          <w:rFonts w:asciiTheme="minorHAnsi" w:eastAsiaTheme="minorEastAsia" w:hAnsiTheme="minorHAnsi" w:cstheme="minorBidi"/>
+          <w:color w:val="auto"/>
+          <w:sz w:val="22"/>
+          <w:szCs w:val="22"/>
+          <w:lang w:val="en-GB"/>
+        </w:rPr>
+      </w:pPr>
     </w:p>
     <w:p>
       <w:pPr>
@@ -443,7 +402,7 @@
 </file>
 
 <file path=word/numbering.xml><?xml version="1.0" encoding="utf-8"?>
-<w:numbering xmlns:wpc="http://schemas.microsoft.com/office/word/2010/wordprocessingCanvas" xmlns:cx="http://schemas.microsoft.com/office/drawing/2014/chartex" xmlns:cx1="http://schemas.microsoft.com/office/drawing/2015/9/8/chartex" xmlns:mc="http://schemas.openxmlformats.org/markup-compatibility/2006" xmlns:o="urn:schemas-microsoft-com:office:office" xmlns:r="http://schemas.openxmlformats.org/officeDocument/2006/relationships" xmlns:m="http://schemas.openxmlformats.org/officeDocument/2006/math" xmlns:v="urn:schemas-microsoft-com:vml" xmlns:wp14="http://schemas.microsoft.com/office/word/2010/wordprocessingDrawing" xmlns:wp="http://schemas.openxmlformats.org/drawingml/2006/wordprocessingDrawing" xmlns:w10="urn:schemas-microsoft-com:office:word" xmlns:w="http://schemas.openxmlformats.org/wordprocessingml/2006/main" xmlns:w14="http://schemas.microsoft.com/office/word/2010/wordml" xmlns:w15="http://schemas.microsoft.com/office/word/2012/wordml" xmlns:w16se="http://schemas.microsoft.com/office/word/2015/wordml/symex" xmlns:wpg="http://schemas.microsoft.com/office/word/2010/wordprocessingGroup" xmlns:wpi="http://schemas.microsoft.com/office/word/2010/wordprocessingInk" xmlns:wne="http://schemas.microsoft.com/office/word/2006/wordml" xmlns:wps="http://schemas.microsoft.com/office/word/2010/wordprocessingShape" mc:Ignorable="w14 w15 w16se wp14">
+<w:numbering xmlns:wpc="http://schemas.microsoft.com/office/word/2010/wordprocessingCanvas" xmlns:cx="http://schemas.microsoft.com/office/drawing/2014/chartex" xmlns:mc="http://schemas.openxmlformats.org/markup-compatibility/2006" xmlns:o="urn:schemas-microsoft-com:office:office" xmlns:r="http://schemas.openxmlformats.org/officeDocument/2006/relationships" xmlns:m="http://schemas.openxmlformats.org/officeDocument/2006/math" xmlns:v="urn:schemas-microsoft-com:vml" xmlns:wp14="http://schemas.microsoft.com/office/word/2010/wordprocessingDrawing" xmlns:wp="http://schemas.openxmlformats.org/drawingml/2006/wordprocessingDrawing" xmlns:w10="urn:schemas-microsoft-com:office:word" xmlns:w="http://schemas.openxmlformats.org/wordprocessingml/2006/main" xmlns:w14="http://schemas.microsoft.com/office/word/2010/wordml" xmlns:w15="http://schemas.microsoft.com/office/word/2012/wordml" xmlns:w16se="http://schemas.microsoft.com/office/word/2015/wordml/symex" xmlns:wpg="http://schemas.microsoft.com/office/word/2010/wordprocessingGroup" xmlns:wpi="http://schemas.microsoft.com/office/word/2010/wordprocessingInk" xmlns:wne="http://schemas.microsoft.com/office/word/2006/wordml" xmlns:wps="http://schemas.microsoft.com/office/word/2010/wordprocessingShape" mc:Ignorable="w14 w15 w16se wp14">
   <w:abstractNum w:abstractNumId="0" w15:restartNumberingAfterBreak="0">
     <w:nsid w:val="12CA751D"/>
     <w:multiLevelType w:val="multilevel"/>
@@ -2227,7 +2186,7 @@
 </file>
 
 <file path=customXml/itemProps1.xml><?xml version="1.0" encoding="utf-8"?>
-<ds:datastoreItem xmlns:ds="http://schemas.openxmlformats.org/officeDocument/2006/customXml" ds:itemID="{795D6214-EA56-4D36-85D5-ADAB6177E932}">
+<ds:datastoreItem xmlns:ds="http://schemas.openxmlformats.org/officeDocument/2006/customXml" ds:itemID="{9AE2D60F-5EF8-446F-8879-8AC5B3C05247}">
   <ds:schemaRefs>
     <ds:schemaRef ds:uri="http://schemas.openxmlformats.org/officeDocument/2006/bibliography"/>
   </ds:schemaRefs>

</xml_diff>